<commit_message>
ai summary data exam
</commit_message>
<xml_diff>
--- a/인공지능 과제/인공지능_경사강하법_2017154041허민.docx
+++ b/인공지능 과제/인공지능_경사강하법_2017154041허민.docx
@@ -192,7 +192,6 @@
                 <w:sdtPr>
                   <w:rPr>
                     <w:rFonts w:hint="eastAsia"/>
-                    <w:color w:val="4472C4" w:themeColor="accent1"/>
                     <w:sz w:val="28"/>
                     <w:szCs w:val="28"/>
                   </w:rPr>
@@ -210,7 +209,6 @@
                     <w:pPr>
                       <w:pStyle w:val="a3"/>
                       <w:rPr>
-                        <w:color w:val="4472C4" w:themeColor="accent1"/>
                         <w:sz w:val="28"/>
                         <w:szCs w:val="28"/>
                       </w:rPr>
@@ -218,7 +216,6 @@
                     <w:r>
                       <w:rPr>
                         <w:rFonts w:hint="eastAsia"/>
-                        <w:color w:val="4472C4" w:themeColor="accent1"/>
                         <w:sz w:val="28"/>
                         <w:szCs w:val="28"/>
                       </w:rPr>
@@ -231,7 +228,6 @@
                 <w:pPr>
                   <w:pStyle w:val="a3"/>
                   <w:rPr>
-                    <w:color w:val="4472C4" w:themeColor="accent1"/>
                     <w:sz w:val="28"/>
                     <w:szCs w:val="28"/>
                   </w:rPr>
@@ -239,7 +235,6 @@
                 <w:sdt>
                   <w:sdtPr>
                     <w:rPr>
-                      <w:color w:val="4472C4" w:themeColor="accent1"/>
                       <w:sz w:val="28"/>
                       <w:szCs w:val="28"/>
                     </w:rPr>
@@ -261,7 +256,6 @@
                   <w:sdtContent>
                     <w:r>
                       <w:rPr>
-                        <w:color w:val="4472C4" w:themeColor="accent1"/>
                         <w:sz w:val="28"/>
                         <w:szCs w:val="28"/>
                       </w:rPr>
@@ -271,7 +265,6 @@
                 </w:sdt>
                 <w:r>
                   <w:rPr>
-                    <w:color w:val="4472C4" w:themeColor="accent1"/>
                     <w:sz w:val="28"/>
                     <w:szCs w:val="28"/>
                   </w:rPr>
@@ -454,33 +447,14 @@
       <w:r>
         <w:t xml:space="preserve">그림 </w:t>
       </w:r>
-      <w:r>
-        <w:fldChar w:fldCharType="begin"/>
-      </w:r>
-      <w:r>
-        <w:instrText xml:space="preserve"> SEQ </w:instrText>
-      </w:r>
-      <w:r>
-        <w:instrText>그림</w:instrText>
-      </w:r>
-      <w:r>
-        <w:instrText xml:space="preserve"> \* ARABIC </w:instrText>
-      </w:r>
-      <w:r>
-        <w:fldChar w:fldCharType="separate"/>
-      </w:r>
-      <w:r>
-        <w:rPr>
-          <w:noProof/>
-        </w:rPr>
-        <w:t>1</w:t>
-      </w:r>
-      <w:r>
-        <w:rPr>
-          <w:noProof/>
-        </w:rPr>
-        <w:fldChar w:fldCharType="end"/>
-      </w:r>
+      <w:fldSimple w:instr=" SEQ 그림 \* ARABIC ">
+        <w:r>
+          <w:rPr>
+            <w:noProof/>
+          </w:rPr>
+          <w:t>1</w:t>
+        </w:r>
+      </w:fldSimple>
     </w:p>
     <w:p>
       <w:pPr>
@@ -638,33 +612,14 @@
       <w:r>
         <w:t xml:space="preserve">수식 </w:t>
       </w:r>
-      <w:r>
-        <w:fldChar w:fldCharType="begin"/>
-      </w:r>
-      <w:r>
-        <w:instrText xml:space="preserve"> SEQ </w:instrText>
-      </w:r>
-      <w:r>
-        <w:instrText>수식</w:instrText>
-      </w:r>
-      <w:r>
-        <w:instrText xml:space="preserve"> \* ARABIC </w:instrText>
-      </w:r>
-      <w:r>
-        <w:fldChar w:fldCharType="separate"/>
-      </w:r>
-      <w:r>
-        <w:rPr>
-          <w:noProof/>
-        </w:rPr>
-        <w:t>1</w:t>
-      </w:r>
-      <w:r>
-        <w:rPr>
-          <w:noProof/>
-        </w:rPr>
-        <w:fldChar w:fldCharType="end"/>
-      </w:r>
+      <w:fldSimple w:instr=" SEQ 수식 \* ARABIC ">
+        <w:r>
+          <w:rPr>
+            <w:noProof/>
+          </w:rPr>
+          <w:t>1</w:t>
+        </w:r>
+      </w:fldSimple>
     </w:p>
     <w:p>
       <w:pPr>
@@ -735,33 +690,14 @@
       <w:r>
         <w:t xml:space="preserve">수식 </w:t>
       </w:r>
-      <w:r>
-        <w:fldChar w:fldCharType="begin"/>
-      </w:r>
-      <w:r>
-        <w:instrText xml:space="preserve"> SEQ </w:instrText>
-      </w:r>
-      <w:r>
-        <w:instrText>수식</w:instrText>
-      </w:r>
-      <w:r>
-        <w:instrText xml:space="preserve"> \* ARABIC </w:instrText>
-      </w:r>
-      <w:r>
-        <w:fldChar w:fldCharType="separate"/>
-      </w:r>
-      <w:r>
-        <w:rPr>
-          <w:noProof/>
-        </w:rPr>
-        <w:t>2</w:t>
-      </w:r>
-      <w:r>
-        <w:rPr>
-          <w:noProof/>
-        </w:rPr>
-        <w:fldChar w:fldCharType="end"/>
-      </w:r>
+      <w:fldSimple w:instr=" SEQ 수식 \* ARABIC ">
+        <w:r>
+          <w:rPr>
+            <w:noProof/>
+          </w:rPr>
+          <w:t>2</w:t>
+        </w:r>
+      </w:fldSimple>
     </w:p>
     <w:p>
       <w:pPr>
@@ -1069,33 +1005,14 @@
                             <w:r>
                               <w:t xml:space="preserve">수식 </w:t>
                             </w:r>
-                            <w:r>
-                              <w:fldChar w:fldCharType="begin"/>
-                            </w:r>
-                            <w:r>
-                              <w:instrText xml:space="preserve"> SEQ </w:instrText>
-                            </w:r>
-                            <w:r>
-                              <w:instrText>수식</w:instrText>
-                            </w:r>
-                            <w:r>
-                              <w:instrText xml:space="preserve"> \* ARABIC </w:instrText>
-                            </w:r>
-                            <w:r>
-                              <w:fldChar w:fldCharType="separate"/>
-                            </w:r>
-                            <w:r>
-                              <w:rPr>
-                                <w:noProof/>
-                              </w:rPr>
-                              <w:t>3</w:t>
-                            </w:r>
-                            <w:r>
-                              <w:rPr>
-                                <w:noProof/>
-                              </w:rPr>
-                              <w:fldChar w:fldCharType="end"/>
-                            </w:r>
+                            <w:fldSimple w:instr=" SEQ 수식 \* ARABIC ">
+                              <w:r>
+                                <w:rPr>
+                                  <w:noProof/>
+                                </w:rPr>
+                                <w:t>3</w:t>
+                              </w:r>
+                            </w:fldSimple>
                           </w:p>
                         </w:txbxContent>
                       </wps:txbx>
@@ -1130,33 +1047,14 @@
                       <w:r>
                         <w:t xml:space="preserve">수식 </w:t>
                       </w:r>
-                      <w:r>
-                        <w:fldChar w:fldCharType="begin"/>
-                      </w:r>
-                      <w:r>
-                        <w:instrText xml:space="preserve"> SEQ </w:instrText>
-                      </w:r>
-                      <w:r>
-                        <w:instrText>수식</w:instrText>
-                      </w:r>
-                      <w:r>
-                        <w:instrText xml:space="preserve"> \* ARABIC </w:instrText>
-                      </w:r>
-                      <w:r>
-                        <w:fldChar w:fldCharType="separate"/>
-                      </w:r>
-                      <w:r>
-                        <w:rPr>
-                          <w:noProof/>
-                        </w:rPr>
-                        <w:t>3</w:t>
-                      </w:r>
-                      <w:r>
-                        <w:rPr>
-                          <w:noProof/>
-                        </w:rPr>
-                        <w:fldChar w:fldCharType="end"/>
-                      </w:r>
+                      <w:fldSimple w:instr=" SEQ 수식 \* ARABIC ">
+                        <w:r>
+                          <w:rPr>
+                            <w:noProof/>
+                          </w:rPr>
+                          <w:t>3</w:t>
+                        </w:r>
+                      </w:fldSimple>
                     </w:p>
                   </w:txbxContent>
                 </v:textbox>
@@ -1428,33 +1326,14 @@
       <w:r>
         <w:t xml:space="preserve">수식 </w:t>
       </w:r>
-      <w:r>
-        <w:fldChar w:fldCharType="begin"/>
-      </w:r>
-      <w:r>
-        <w:instrText xml:space="preserve"> SEQ </w:instrText>
-      </w:r>
-      <w:r>
-        <w:instrText>수식</w:instrText>
-      </w:r>
-      <w:r>
-        <w:instrText xml:space="preserve"> \* ARABIC </w:instrText>
-      </w:r>
-      <w:r>
-        <w:fldChar w:fldCharType="separate"/>
-      </w:r>
-      <w:r>
-        <w:rPr>
-          <w:noProof/>
-        </w:rPr>
-        <w:t>4</w:t>
-      </w:r>
-      <w:r>
-        <w:rPr>
-          <w:noProof/>
-        </w:rPr>
-        <w:fldChar w:fldCharType="end"/>
-      </w:r>
+      <w:fldSimple w:instr=" SEQ 수식 \* ARABIC ">
+        <w:r>
+          <w:rPr>
+            <w:noProof/>
+          </w:rPr>
+          <w:t>4</w:t>
+        </w:r>
+      </w:fldSimple>
     </w:p>
     <w:p>
       <w:pPr>
@@ -4756,35 +4635,7 @@
           <w:b/>
           <w:bCs/>
         </w:rPr>
-        <w:t xml:space="preserve">(learning </w:t>
-      </w:r>
-      <w:r>
-        <w:rPr>
-          <w:b/>
-          <w:bCs/>
-        </w:rPr>
-        <w:t>R</w:t>
-      </w:r>
-      <w:r>
-        <w:rPr>
-          <w:b/>
-          <w:bCs/>
-        </w:rPr>
-        <w:t>ate = 0.</w:t>
-      </w:r>
-      <w:r>
-        <w:rPr>
-          <w:b/>
-          <w:bCs/>
-        </w:rPr>
-        <w:t>2</w:t>
-      </w:r>
-      <w:r>
-        <w:rPr>
-          <w:b/>
-          <w:bCs/>
-        </w:rPr>
-        <w:t xml:space="preserve">) </w:t>
+        <w:t xml:space="preserve">(learning Rate = 0.2) </w:t>
       </w:r>
     </w:p>
     <w:p>
@@ -6019,10 +5870,7 @@
         <w:t>일떈</w:t>
       </w:r>
       <w:r>
-        <w:t xml:space="preserve"> </w:t>
-      </w:r>
-      <w:r>
-        <w:t>2.0233765773980394e-09</w:t>
+        <w:t xml:space="preserve"> 2.0233765773980394e-09</w:t>
       </w:r>
       <w:r>
         <w:rPr>
@@ -6040,10 +5888,7 @@
         <w:t>일떈</w:t>
       </w:r>
       <w:r>
-        <w:t xml:space="preserve"> </w:t>
-      </w:r>
-      <w:r>
-        <w:t>4.440892098500626e-16</w:t>
+        <w:t xml:space="preserve"> 4.440892098500626e-16</w:t>
       </w:r>
       <w:r>
         <w:rPr>
@@ -6062,14 +5907,15 @@
         <w:tblLook w:val="04A0" w:firstRow="1" w:lastRow="0" w:firstColumn="1" w:lastColumn="0" w:noHBand="0" w:noVBand="1"/>
       </w:tblPr>
       <w:tblGrid>
-        <w:gridCol w:w="3005"/>
-        <w:gridCol w:w="3005"/>
-        <w:gridCol w:w="3006"/>
+        <w:gridCol w:w="2014"/>
+        <w:gridCol w:w="1745"/>
+        <w:gridCol w:w="2696"/>
+        <w:gridCol w:w="2561"/>
       </w:tblGrid>
       <w:tr>
         <w:tc>
           <w:tcPr>
-            <w:tcW w:w="3005" w:type="dxa"/>
+            <w:tcW w:w="2014" w:type="dxa"/>
             <w:shd w:val="clear" w:color="auto" w:fill="DEEAF6" w:themeFill="accent5" w:themeFillTint="33"/>
           </w:tcPr>
           <w:p>
@@ -6080,7 +5926,6 @@
               <w:autoSpaceDN/>
               <w:jc w:val="center"/>
               <w:rPr>
-                <w:rFonts w:hint="eastAsia"/>
                 <w:b/>
                 <w:bCs/>
               </w:rPr>
@@ -6097,7 +5942,7 @@
         </w:tc>
         <w:tc>
           <w:tcPr>
-            <w:tcW w:w="3005" w:type="dxa"/>
+            <w:tcW w:w="1745" w:type="dxa"/>
             <w:shd w:val="clear" w:color="auto" w:fill="DEEAF6" w:themeFill="accent5" w:themeFillTint="33"/>
           </w:tcPr>
           <w:p>
@@ -6122,13 +5967,51 @@
                 <w:b/>
                 <w:bCs/>
               </w:rPr>
+              <w:t>학습 횟수(회)</w:t>
+            </w:r>
+          </w:p>
+        </w:tc>
+        <w:tc>
+          <w:tcPr>
+            <w:tcW w:w="2696" w:type="dxa"/>
+            <w:shd w:val="clear" w:color="auto" w:fill="DEEAF6" w:themeFill="accent5" w:themeFillTint="33"/>
+          </w:tcPr>
+          <w:p>
+            <w:pPr>
+              <w:widowControl/>
+              <w:tabs>
+                <w:tab w:val="center" w:pos="1394"/>
+              </w:tabs>
+              <w:wordWrap/>
+              <w:autoSpaceDE/>
+              <w:autoSpaceDN/>
+              <w:jc w:val="center"/>
+              <w:rPr>
+                <w:b/>
+                <w:bCs/>
+              </w:rPr>
+            </w:pPr>
+            <w:r>
+              <w:rPr>
+                <w:rFonts w:hint="eastAsia"/>
+                <w:b/>
+                <w:bCs/>
+              </w:rPr>
+              <w:t xml:space="preserve">학습 최종 </w:t>
+            </w:r>
+            <w:r>
+              <w:rPr>
+                <w:rFonts w:hint="eastAsia"/>
+                <w:b/>
+                <w:bCs/>
+              </w:rPr>
               <w:t>에러값</w:t>
             </w:r>
           </w:p>
         </w:tc>
         <w:tc>
           <w:tcPr>
-            <w:tcW w:w="3006" w:type="dxa"/>
+            <w:tcW w:w="2561" w:type="dxa"/>
             <w:shd w:val="clear" w:color="auto" w:fill="DEEAF6" w:themeFill="accent5" w:themeFillTint="33"/>
           </w:tcPr>
           <w:p>
@@ -6139,11 +6022,18 @@
               <w:autoSpaceDN/>
               <w:jc w:val="center"/>
               <w:rPr>
+                <w:b/>
+                <w:bCs/>
+              </w:rPr>
+            </w:pPr>
+            <w:r>
+              <w:rPr>
                 <w:rFonts w:hint="eastAsia"/>
                 <w:b/>
                 <w:bCs/>
               </w:rPr>
-            </w:pPr>
+              <w:t xml:space="preserve">학습 </w:t>
+            </w:r>
             <w:r>
               <w:rPr>
                 <w:rFonts w:hint="eastAsia"/>
@@ -6158,7 +6048,7 @@
       <w:tr>
         <w:tc>
           <w:tcPr>
-            <w:tcW w:w="3005" w:type="dxa"/>
+            <w:tcW w:w="2014" w:type="dxa"/>
             <w:shd w:val="clear" w:color="auto" w:fill="EDEDED" w:themeFill="accent3" w:themeFillTint="33"/>
           </w:tcPr>
           <w:p>
@@ -6168,9 +6058,6 @@
               <w:autoSpaceDE/>
               <w:autoSpaceDN/>
               <w:jc w:val="center"/>
-              <w:rPr>
-                <w:rFonts w:hint="eastAsia"/>
-              </w:rPr>
             </w:pPr>
             <w:r>
               <w:rPr>
@@ -6185,7 +6072,7 @@
         </w:tc>
         <w:tc>
           <w:tcPr>
-            <w:tcW w:w="3005" w:type="dxa"/>
+            <w:tcW w:w="1745" w:type="dxa"/>
           </w:tcPr>
           <w:p>
             <w:pPr>
@@ -6194,9 +6081,29 @@
               <w:autoSpaceDE/>
               <w:autoSpaceDN/>
               <w:jc w:val="center"/>
+            </w:pPr>
+            <w:r>
               <w:rPr>
                 <w:rFonts w:hint="eastAsia"/>
               </w:rPr>
+              <w:t>2</w:t>
+            </w:r>
+            <w:r>
+              <w:t>00</w:t>
+            </w:r>
+          </w:p>
+        </w:tc>
+        <w:tc>
+          <w:tcPr>
+            <w:tcW w:w="2696" w:type="dxa"/>
+          </w:tcPr>
+          <w:p>
+            <w:pPr>
+              <w:widowControl/>
+              <w:wordWrap/>
+              <w:autoSpaceDE/>
+              <w:autoSpaceDN/>
+              <w:jc w:val="center"/>
             </w:pPr>
             <w:r>
               <w:t>2.0233765773980394e-09</w:t>
@@ -6205,7 +6112,7 @@
         </w:tc>
         <w:tc>
           <w:tcPr>
-            <w:tcW w:w="3006" w:type="dxa"/>
+            <w:tcW w:w="2561" w:type="dxa"/>
           </w:tcPr>
           <w:p>
             <w:pPr>
@@ -6214,9 +6121,6 @@
               <w:autoSpaceDE/>
               <w:autoSpaceDN/>
               <w:jc w:val="center"/>
-              <w:rPr>
-                <w:rFonts w:hint="eastAsia"/>
-              </w:rPr>
             </w:pPr>
             <w:r>
               <w:t>4.999999996357922</w:t>
@@ -6227,7 +6131,7 @@
       <w:tr>
         <w:tc>
           <w:tcPr>
-            <w:tcW w:w="3005" w:type="dxa"/>
+            <w:tcW w:w="2014" w:type="dxa"/>
             <w:shd w:val="clear" w:color="auto" w:fill="EDEDED" w:themeFill="accent3" w:themeFillTint="33"/>
           </w:tcPr>
           <w:p>
@@ -6237,9 +6141,6 @@
               <w:autoSpaceDE/>
               <w:autoSpaceDN/>
               <w:jc w:val="center"/>
-              <w:rPr>
-                <w:rFonts w:hint="eastAsia"/>
-              </w:rPr>
             </w:pPr>
             <w:r>
               <w:rPr>
@@ -6254,7 +6155,7 @@
         </w:tc>
         <w:tc>
           <w:tcPr>
-            <w:tcW w:w="3005" w:type="dxa"/>
+            <w:tcW w:w="1745" w:type="dxa"/>
           </w:tcPr>
           <w:p>
             <w:pPr>
@@ -6263,9 +6164,29 @@
               <w:autoSpaceDE/>
               <w:autoSpaceDN/>
               <w:jc w:val="center"/>
+            </w:pPr>
+            <w:r>
               <w:rPr>
                 <w:rFonts w:hint="eastAsia"/>
               </w:rPr>
+              <w:t>2</w:t>
+            </w:r>
+            <w:r>
+              <w:t>00</w:t>
+            </w:r>
+          </w:p>
+        </w:tc>
+        <w:tc>
+          <w:tcPr>
+            <w:tcW w:w="2696" w:type="dxa"/>
+          </w:tcPr>
+          <w:p>
+            <w:pPr>
+              <w:widowControl/>
+              <w:wordWrap/>
+              <w:autoSpaceDE/>
+              <w:autoSpaceDN/>
+              <w:jc w:val="center"/>
             </w:pPr>
             <w:r>
               <w:t>4.440892098500626e-16</w:t>
@@ -6274,7 +6195,7 @@
         </w:tc>
         <w:tc>
           <w:tcPr>
-            <w:tcW w:w="3006" w:type="dxa"/>
+            <w:tcW w:w="2561" w:type="dxa"/>
           </w:tcPr>
           <w:p>
             <w:pPr>
@@ -6283,9 +6204,6 @@
               <w:autoSpaceDE/>
               <w:autoSpaceDN/>
               <w:jc w:val="center"/>
-              <w:rPr>
-                <w:rFonts w:hint="eastAsia"/>
-              </w:rPr>
             </w:pPr>
             <w:r>
               <w:t>4.999999999999999</w:t>
@@ -6300,15 +6218,11 @@
         <w:wordWrap/>
         <w:autoSpaceDE/>
         <w:autoSpaceDN/>
-        <w:rPr>
-          <w:rFonts w:hint="eastAsia"/>
-        </w:rPr>
-      </w:pPr>
-    </w:p>
-    <w:p>
-      <w:pPr>
-        <w:rPr>
-          <w:rFonts w:hint="eastAsia"/>
+      </w:pPr>
+    </w:p>
+    <w:p>
+      <w:pPr>
+        <w:rPr>
           <w:b/>
           <w:bCs/>
         </w:rPr>
@@ -6379,9 +6293,6 @@
         <w:wordWrap/>
         <w:autoSpaceDE/>
         <w:autoSpaceDN/>
-        <w:rPr>
-          <w:rFonts w:hint="eastAsia"/>
-        </w:rPr>
       </w:pPr>
       <w:r>
         <w:rPr>
@@ -7411,6 +7322,7 @@
     <w:rsid w:val="00252C3E"/>
     <w:rsid w:val="003774F0"/>
     <w:rsid w:val="006D48D7"/>
+    <w:rsid w:val="00A67DF7"/>
   </w:rsids>
   <m:mathPr>
     <m:mathFont m:val="Cambria Math"/>
@@ -8223,21 +8135,6 @@
 </file>
 
 <file path=customXml/item2.xml><?xml version="1.0" encoding="utf-8"?>
-<p:properties xmlns:p="http://schemas.microsoft.com/office/2006/metadata/properties" xmlns:xsi="http://www.w3.org/2001/XMLSchema-instance" xmlns:pc="http://schemas.microsoft.com/office/infopath/2007/PartnerControls">
-  <documentManagement/>
-</p:properties>
-</file>
-
-<file path=customXml/item3.xml><?xml version="1.0" encoding="utf-8"?>
-<?mso-contentType ?>
-<FormTemplates xmlns="http://schemas.microsoft.com/sharepoint/v3/contenttype/forms">
-  <Display>DocumentLibraryForm</Display>
-  <Edit>DocumentLibraryForm</Edit>
-  <New>DocumentLibraryForm</New>
-</FormTemplates>
-</file>
-
-<file path=customXml/item4.xml><?xml version="1.0" encoding="utf-8"?>
 <ct:contentTypeSchema xmlns:ct="http://schemas.microsoft.com/office/2006/metadata/contentType" xmlns:ma="http://schemas.microsoft.com/office/2006/metadata/properties/metaAttributes" ct:_="" ma:_="" ma:contentTypeName="문서" ma:contentTypeID="0x0101007AF55BC124B7E441A2007AA00577129C" ma:contentTypeVersion="2" ma:contentTypeDescription="새 문서를 만듭니다." ma:contentTypeScope="" ma:versionID="aa0dadb19cce248011e7f210a89dbcf5">
   <xsd:schema xmlns:xsd="http://www.w3.org/2001/XMLSchema" xmlns:xs="http://www.w3.org/2001/XMLSchema" xmlns:p="http://schemas.microsoft.com/office/2006/metadata/properties" xmlns:ns3="0f9a1815-b903-4ac1-adf6-882b68e65244" targetNamespace="http://schemas.microsoft.com/office/2006/metadata/properties" ma:root="true" ma:fieldsID="83335bed825460e3b2d9521a505a3dba" ns3:_="">
     <xsd:import namespace="0f9a1815-b903-4ac1-adf6-882b68e65244"/>
@@ -8369,6 +8266,21 @@
 </ct:contentTypeSchema>
 </file>
 
+<file path=customXml/item3.xml><?xml version="1.0" encoding="utf-8"?>
+<?mso-contentType ?>
+<FormTemplates xmlns="http://schemas.microsoft.com/sharepoint/v3/contenttype/forms">
+  <Display>DocumentLibraryForm</Display>
+  <Edit>DocumentLibraryForm</Edit>
+  <New>DocumentLibraryForm</New>
+</FormTemplates>
+</file>
+
+<file path=customXml/item4.xml><?xml version="1.0" encoding="utf-8"?>
+<p:properties xmlns:p="http://schemas.microsoft.com/office/2006/metadata/properties" xmlns:xsi="http://www.w3.org/2001/XMLSchema-instance" xmlns:pc="http://schemas.microsoft.com/office/infopath/2007/PartnerControls">
+  <documentManagement/>
+</p:properties>
+</file>
+
 <file path=customXml/itemProps1.xml><?xml version="1.0" encoding="utf-8"?>
 <ds:datastoreItem xmlns:ds="http://schemas.openxmlformats.org/officeDocument/2006/customXml" ds:itemID="{55AF091B-3C7A-41E3-B477-F2FDAA23CFDA}">
   <ds:schemaRefs>
@@ -8378,30 +8290,6 @@
 </file>
 
 <file path=customXml/itemProps2.xml><?xml version="1.0" encoding="utf-8"?>
-<ds:datastoreItem xmlns:ds="http://schemas.openxmlformats.org/officeDocument/2006/customXml" ds:itemID="{DA22F3E6-052B-4433-9BBD-8A7721588CBD}">
-  <ds:schemaRefs>
-    <ds:schemaRef ds:uri="http://purl.org/dc/elements/1.1/"/>
-    <ds:schemaRef ds:uri="http://schemas.microsoft.com/office/2006/documentManagement/types"/>
-    <ds:schemaRef ds:uri="http://schemas.openxmlformats.org/package/2006/metadata/core-properties"/>
-    <ds:schemaRef ds:uri="0f9a1815-b903-4ac1-adf6-882b68e65244"/>
-    <ds:schemaRef ds:uri="http://purl.org/dc/terms/"/>
-    <ds:schemaRef ds:uri="http://purl.org/dc/dcmitype/"/>
-    <ds:schemaRef ds:uri="http://schemas.microsoft.com/office/2006/metadata/properties"/>
-    <ds:schemaRef ds:uri="http://schemas.microsoft.com/office/infopath/2007/PartnerControls"/>
-    <ds:schemaRef ds:uri="http://www.w3.org/XML/1998/namespace"/>
-  </ds:schemaRefs>
-</ds:datastoreItem>
-</file>
-
-<file path=customXml/itemProps3.xml><?xml version="1.0" encoding="utf-8"?>
-<ds:datastoreItem xmlns:ds="http://schemas.openxmlformats.org/officeDocument/2006/customXml" ds:itemID="{59E7716C-1C8E-4337-BC63-8811583AB64A}">
-  <ds:schemaRefs>
-    <ds:schemaRef ds:uri="http://schemas.microsoft.com/sharepoint/v3/contenttype/forms"/>
-  </ds:schemaRefs>
-</ds:datastoreItem>
-</file>
-
-<file path=customXml/itemProps4.xml><?xml version="1.0" encoding="utf-8"?>
 <ds:datastoreItem xmlns:ds="http://schemas.openxmlformats.org/officeDocument/2006/customXml" ds:itemID="{9346C45E-23C7-482F-8727-E08FE9F15FA2}">
   <ds:schemaRefs>
     <ds:schemaRef ds:uri="http://schemas.microsoft.com/office/2006/metadata/contentType"/>
@@ -8417,4 +8305,21 @@
     <ds:schemaRef ds:uri="http://schemas.microsoft.com/internal/obd"/>
   </ds:schemaRefs>
 </ds:datastoreItem>
+</file>
+
+<file path=customXml/itemProps3.xml><?xml version="1.0" encoding="utf-8"?>
+<ds:datastoreItem xmlns:ds="http://schemas.openxmlformats.org/officeDocument/2006/customXml" ds:itemID="{59E7716C-1C8E-4337-BC63-8811583AB64A}">
+  <ds:schemaRefs>
+    <ds:schemaRef ds:uri="http://schemas.microsoft.com/sharepoint/v3/contenttype/forms"/>
+  </ds:schemaRefs>
+</ds:datastoreItem>
+</file>
+
+<file path=customXml/itemProps4.xml><?xml version="1.0" encoding="utf-8"?>
+<ds:datastoreItem xmlns:ds="http://schemas.openxmlformats.org/officeDocument/2006/customXml" ds:itemID="{DA22F3E6-052B-4433-9BBD-8A7721588CBD}">
+  <ds:schemaRefs>
+    <ds:schemaRef ds:uri="http://schemas.microsoft.com/office/2006/metadata/properties"/>
+    <ds:schemaRef ds:uri="http://schemas.microsoft.com/office/infopath/2007/PartnerControls"/>
+  </ds:schemaRefs>
+</ds:datastoreItem>
 </file>
</xml_diff>